<commit_message>
Grilles d'évaluation et MAJ
</commit_message>
<xml_diff>
--- a/Cycle_02_IS_SE/Cycle_02_IS_SE.docx
+++ b/Cycle_02_IS_SE/Cycle_02_IS_SE.docx
@@ -1,6 +1,6 @@
 
 <file path=word/document.xml><?xml version="1.0" encoding="utf-8"?>
-<w:document xmlns:ve="http://schemas.openxmlformats.org/markup-compatibility/2006" xmlns:o="urn:schemas-microsoft-com:office:office" xmlns:r="http://schemas.openxmlformats.org/officeDocument/2006/relationships" xmlns:m="http://schemas.openxmlformats.org/officeDocument/2006/math" xmlns:v="urn:schemas-microsoft-com:vml" xmlns:wp="http://schemas.openxmlformats.org/drawingml/2006/wordprocessingDrawing" xmlns:w10="urn:schemas-microsoft-com:office:word" xmlns:w="http://schemas.openxmlformats.org/wordprocessingml/2006/main" xmlns:wne="http://schemas.microsoft.com/office/word/2006/wordml">
+<w:document xmlns:wpc="http://schemas.microsoft.com/office/word/2010/wordprocessingCanvas" xmlns:mc="http://schemas.openxmlformats.org/markup-compatibility/2006" xmlns:o="urn:schemas-microsoft-com:office:office" xmlns:r="http://schemas.openxmlformats.org/officeDocument/2006/relationships" xmlns:m="http://schemas.openxmlformats.org/officeDocument/2006/math" xmlns:v="urn:schemas-microsoft-com:vml" xmlns:wp14="http://schemas.microsoft.com/office/word/2010/wordprocessingDrawing" xmlns:wp="http://schemas.openxmlformats.org/drawingml/2006/wordprocessingDrawing" xmlns:w10="urn:schemas-microsoft-com:office:word" xmlns:w="http://schemas.openxmlformats.org/wordprocessingml/2006/main" xmlns:w14="http://schemas.microsoft.com/office/word/2010/wordml" xmlns:wpg="http://schemas.microsoft.com/office/word/2010/wordprocessingGroup" xmlns:wpi="http://schemas.microsoft.com/office/word/2010/wordprocessingInk" xmlns:wne="http://schemas.microsoft.com/office/word/2006/wordml" xmlns:wps="http://schemas.microsoft.com/office/word/2010/wordprocessingShape" mc:Ignorable="w14 wp14">
   <w:body>
     <w:tbl>
       <w:tblPr>
@@ -16,7 +16,7 @@
           <w:insideV w:val="none" w:sz="0" w:space="0" w:color="auto"/>
         </w:tblBorders>
         <w:tblLayout w:type="fixed"/>
-        <w:tblLook w:val="04A0"/>
+        <w:tblLook w:val="04A0" w:firstRow="1" w:lastRow="0" w:firstColumn="1" w:lastColumn="0" w:noHBand="0" w:noVBand="1"/>
       </w:tblPr>
       <w:tblGrid>
         <w:gridCol w:w="2416"/>
@@ -46,6 +46,8 @@
                 <w:szCs w:val="32"/>
               </w:rPr>
             </w:pPr>
+            <w:bookmarkStart w:id="0" w:name="_GoBack"/>
+            <w:bookmarkEnd w:id="0"/>
             <w:r>
               <w:rPr>
                 <w:b/>
@@ -183,7 +185,6 @@
                 <w:kern w:val="32"/>
               </w:rPr>
             </w:pPr>
-            <w:bookmarkStart w:id="0" w:name="_GoBack"/>
             <w:r>
               <w:rPr>
                 <w:b/>
@@ -194,7 +195,6 @@
               </w:rPr>
               <w:t>Expérimenter et analyser le fonctionnement des composants remplissant la fonction acquérir des systèmes pluritechniques</w:t>
             </w:r>
-            <w:bookmarkEnd w:id="0"/>
           </w:p>
         </w:tc>
       </w:tr>
@@ -278,7 +278,7 @@
                 <w:insideV w:val="none" w:sz="0" w:space="0" w:color="auto"/>
               </w:tblBorders>
               <w:tblLayout w:type="fixed"/>
-              <w:tblLook w:val="04A0"/>
+              <w:tblLook w:val="04A0" w:firstRow="1" w:lastRow="0" w:firstColumn="1" w:lastColumn="0" w:noHBand="0" w:noVBand="1"/>
             </w:tblPr>
             <w:tblGrid>
               <w:gridCol w:w="3579"/>
@@ -313,10 +313,10 @@
                                 <pic:cNvPicPr/>
                               </pic:nvPicPr>
                               <pic:blipFill>
-                                <a:blip r:embed="rId8">
+                                <a:blip r:embed="rId9">
                                   <a:extLst>
                                     <a:ext uri="{28A0092B-C50C-407E-A947-70E740481C1C}">
-                                      <a14:useLocalDpi xmlns:a14="http://schemas.microsoft.com/office/drawing/2010/main" xmlns:wps="http://schemas.microsoft.com/office/word/2010/wordprocessingShape" xmlns:wpi="http://schemas.microsoft.com/office/word/2010/wordprocessingInk" xmlns:wpg="http://schemas.microsoft.com/office/word/2010/wordprocessingGroup" xmlns:w14="http://schemas.microsoft.com/office/word/2010/wordml" xmlns:w="http://schemas.openxmlformats.org/wordprocessingml/2006/main" xmlns:w10="urn:schemas-microsoft-com:office:word" xmlns:wp14="http://schemas.microsoft.com/office/word/2010/wordprocessingDrawing" xmlns:v="urn:schemas-microsoft-com:vml" xmlns:o="urn:schemas-microsoft-com:office:office" xmlns:mc="http://schemas.openxmlformats.org/markup-compatibility/2006" xmlns:wpc="http://schemas.microsoft.com/office/word/2010/wordprocessingCanvas" xmlns="" val="0"/>
+                                      <a14:useLocalDpi xmlns:a14="http://schemas.microsoft.com/office/drawing/2010/main" val="0"/>
                                     </a:ext>
                                   </a:extLst>
                                 </a:blip>
@@ -345,14 +345,14 @@
                                 </a:effectLst>
                                 <a:extLst>
                                   <a:ext uri="{909E8E84-426E-40DD-AFC4-6F175D3DCCD1}">
-                                    <a14:hiddenFill xmlns:a14="http://schemas.microsoft.com/office/drawing/2010/main" xmlns:wps="http://schemas.microsoft.com/office/word/2010/wordprocessingShape" xmlns:wpi="http://schemas.microsoft.com/office/word/2010/wordprocessingInk" xmlns:wpg="http://schemas.microsoft.com/office/word/2010/wordprocessingGroup" xmlns:w14="http://schemas.microsoft.com/office/word/2010/wordml" xmlns:w="http://schemas.openxmlformats.org/wordprocessingml/2006/main" xmlns:w10="urn:schemas-microsoft-com:office:word" xmlns:wp14="http://schemas.microsoft.com/office/word/2010/wordprocessingDrawing" xmlns:v="urn:schemas-microsoft-com:vml" xmlns:o="urn:schemas-microsoft-com:office:office" xmlns:mc="http://schemas.openxmlformats.org/markup-compatibility/2006" xmlns:wpc="http://schemas.microsoft.com/office/word/2010/wordprocessingCanvas" xmlns="">
+                                    <a14:hiddenFill xmlns:a14="http://schemas.microsoft.com/office/drawing/2010/main">
                                       <a:solidFill>
                                         <a:schemeClr val="accent1"/>
                                       </a:solidFill>
                                     </a14:hiddenFill>
                                   </a:ext>
                                   <a:ext uri="{91240B29-F687-4F45-9708-019B960494DF}">
-                                    <a14:hiddenLine xmlns:a14="http://schemas.microsoft.com/office/drawing/2010/main" xmlns:wps="http://schemas.microsoft.com/office/word/2010/wordprocessingShape" xmlns:wpi="http://schemas.microsoft.com/office/word/2010/wordprocessingInk" xmlns:wpg="http://schemas.microsoft.com/office/word/2010/wordprocessingGroup" xmlns:w14="http://schemas.microsoft.com/office/word/2010/wordml" xmlns:w="http://schemas.openxmlformats.org/wordprocessingml/2006/main" xmlns:w10="urn:schemas-microsoft-com:office:word" xmlns:wp14="http://schemas.microsoft.com/office/word/2010/wordprocessingDrawing" xmlns:v="urn:schemas-microsoft-com:vml" xmlns:o="urn:schemas-microsoft-com:office:office" xmlns:mc="http://schemas.openxmlformats.org/markup-compatibility/2006" xmlns:wpc="http://schemas.microsoft.com/office/word/2010/wordprocessingCanvas" xmlns="" w="9525">
+                                    <a14:hiddenLine xmlns:a14="http://schemas.microsoft.com/office/drawing/2010/main" w="9525">
                                       <a:solidFill>
                                         <a:schemeClr val="tx1"/>
                                       </a:solidFill>
@@ -401,7 +401,7 @@
                                 </pic:cNvPicPr>
                               </pic:nvPicPr>
                               <pic:blipFill>
-                                <a:blip r:embed="rId9" cstate="print"/>
+                                <a:blip r:embed="rId10" cstate="print"/>
                                 <a:srcRect/>
                                 <a:stretch>
                                   <a:fillRect/>
@@ -464,7 +464,7 @@
                                 <pic:cNvPicPr/>
                               </pic:nvPicPr>
                               <pic:blipFill>
-                                <a:blip r:embed="rId10" cstate="print"/>
+                                <a:blip r:embed="rId11" cstate="print"/>
                                 <a:srcRect/>
                                 <a:stretch>
                                   <a:fillRect/>
@@ -522,7 +522,7 @@
                                 <pic:cNvPicPr/>
                               </pic:nvPicPr>
                               <pic:blipFill>
-                                <a:blip r:embed="rId11"/>
+                                <a:blip r:embed="rId12"/>
                                 <a:srcRect/>
                                 <a:stretch>
                                   <a:fillRect/>
@@ -1044,9 +1044,9 @@
       <w:pPr>
         <w:jc w:val="left"/>
         <w:sectPr>
-          <w:headerReference w:type="default" r:id="rId12"/>
-          <w:footerReference w:type="default" r:id="rId13"/>
-          <w:footerReference w:type="first" r:id="rId14"/>
+          <w:headerReference w:type="default" r:id="rId13"/>
+          <w:footerReference w:type="default" r:id="rId14"/>
+          <w:footerReference w:type="first" r:id="rId15"/>
           <w:pgSz w:w="11906" w:h="16838" w:code="9"/>
           <w:pgMar w:top="530" w:right="1080" w:bottom="1440" w:left="1080" w:header="425" w:footer="491" w:gutter="0"/>
           <w:cols w:space="708"/>
@@ -1087,7 +1087,7 @@
       <w:tblPr>
         <w:tblStyle w:val="Grilledutableau"/>
         <w:tblW w:w="0" w:type="auto"/>
-        <w:tblLook w:val="04A0"/>
+        <w:tblLook w:val="04A0" w:firstRow="1" w:lastRow="0" w:firstColumn="1" w:lastColumn="0" w:noHBand="0" w:noVBand="1"/>
       </w:tblPr>
       <w:tblGrid>
         <w:gridCol w:w="5526"/>
@@ -1135,7 +1135,7 @@
                           </pic:cNvPicPr>
                         </pic:nvPicPr>
                         <pic:blipFill>
-                          <a:blip r:embed="rId15"/>
+                          <a:blip r:embed="rId16"/>
                           <a:srcRect l="13925" t="16053" r="13064" b="15000"/>
                           <a:stretch>
                             <a:fillRect/>
@@ -1432,7 +1432,7 @@
           <w:insideH w:val="none" w:sz="0" w:space="0" w:color="auto"/>
           <w:insideV w:val="none" w:sz="0" w:space="0" w:color="auto"/>
         </w:tblBorders>
-        <w:tblLook w:val="04A0"/>
+        <w:tblLook w:val="04A0" w:firstRow="1" w:lastRow="0" w:firstColumn="1" w:lastColumn="0" w:noHBand="0" w:noVBand="1"/>
       </w:tblPr>
       <w:tblGrid>
         <w:gridCol w:w="4943"/>
@@ -1474,7 +1474,7 @@
                           </pic:cNvPicPr>
                         </pic:nvPicPr>
                         <pic:blipFill>
-                          <a:blip r:embed="rId16" cstate="print"/>
+                          <a:blip r:embed="rId17" cstate="print"/>
                           <a:srcRect/>
                           <a:stretch>
                             <a:fillRect/>
@@ -2178,8 +2178,8 @@
       </w:r>
     </w:p>
     <w:sectPr>
-      <w:headerReference w:type="default" r:id="rId17"/>
-      <w:footerReference w:type="default" r:id="rId18"/>
+      <w:headerReference w:type="default" r:id="rId18"/>
+      <w:footerReference w:type="default" r:id="rId19"/>
       <w:pgSz w:w="11906" w:h="16838" w:code="9"/>
       <w:pgMar w:top="1103" w:right="1080" w:bottom="1134" w:left="1080" w:header="425" w:footer="150" w:gutter="0"/>
       <w:pgNumType w:start="1"/>
@@ -2191,15 +2191,15 @@
 </file>
 
 <file path=word/endnotes.xml><?xml version="1.0" encoding="utf-8"?>
-<w:endnotes xmlns:ve="http://schemas.openxmlformats.org/markup-compatibility/2006" xmlns:o="urn:schemas-microsoft-com:office:office" xmlns:r="http://schemas.openxmlformats.org/officeDocument/2006/relationships" xmlns:m="http://schemas.openxmlformats.org/officeDocument/2006/math" xmlns:v="urn:schemas-microsoft-com:vml" xmlns:wp="http://schemas.openxmlformats.org/drawingml/2006/wordprocessingDrawing" xmlns:w10="urn:schemas-microsoft-com:office:word" xmlns:w="http://schemas.openxmlformats.org/wordprocessingml/2006/main" xmlns:wne="http://schemas.microsoft.com/office/word/2006/wordml">
-  <w:endnote w:type="separator" w:id="0">
+<w:endnotes xmlns:wpc="http://schemas.microsoft.com/office/word/2010/wordprocessingCanvas" xmlns:mc="http://schemas.openxmlformats.org/markup-compatibility/2006" xmlns:o="urn:schemas-microsoft-com:office:office" xmlns:r="http://schemas.openxmlformats.org/officeDocument/2006/relationships" xmlns:m="http://schemas.openxmlformats.org/officeDocument/2006/math" xmlns:v="urn:schemas-microsoft-com:vml" xmlns:wp14="http://schemas.microsoft.com/office/word/2010/wordprocessingDrawing" xmlns:wp="http://schemas.openxmlformats.org/drawingml/2006/wordprocessingDrawing" xmlns:w10="urn:schemas-microsoft-com:office:word" xmlns:w="http://schemas.openxmlformats.org/wordprocessingml/2006/main" xmlns:w14="http://schemas.microsoft.com/office/word/2010/wordml" xmlns:wpg="http://schemas.microsoft.com/office/word/2010/wordprocessingGroup" xmlns:wpi="http://schemas.microsoft.com/office/word/2010/wordprocessingInk" xmlns:wne="http://schemas.microsoft.com/office/word/2006/wordml" xmlns:wps="http://schemas.microsoft.com/office/word/2010/wordprocessingShape" mc:Ignorable="w14 wp14">
+  <w:endnote w:type="separator" w:id="-1">
     <w:p>
       <w:r>
         <w:separator/>
       </w:r>
     </w:p>
   </w:endnote>
-  <w:endnote w:type="continuationSeparator" w:id="1">
+  <w:endnote w:type="continuationSeparator" w:id="0">
     <w:p>
       <w:r>
         <w:continuationSeparator/>
@@ -2210,7 +2210,7 @@
 </file>
 
 <file path=word/footer1.xml><?xml version="1.0" encoding="utf-8"?>
-<w:ftr xmlns:ve="http://schemas.openxmlformats.org/markup-compatibility/2006" xmlns:o="urn:schemas-microsoft-com:office:office" xmlns:r="http://schemas.openxmlformats.org/officeDocument/2006/relationships" xmlns:m="http://schemas.openxmlformats.org/officeDocument/2006/math" xmlns:v="urn:schemas-microsoft-com:vml" xmlns:wp="http://schemas.openxmlformats.org/drawingml/2006/wordprocessingDrawing" xmlns:w10="urn:schemas-microsoft-com:office:word" xmlns:w="http://schemas.openxmlformats.org/wordprocessingml/2006/main" xmlns:wne="http://schemas.microsoft.com/office/word/2006/wordml">
+<w:ftr xmlns:wpc="http://schemas.microsoft.com/office/word/2010/wordprocessingCanvas" xmlns:mc="http://schemas.openxmlformats.org/markup-compatibility/2006" xmlns:o="urn:schemas-microsoft-com:office:office" xmlns:r="http://schemas.openxmlformats.org/officeDocument/2006/relationships" xmlns:m="http://schemas.openxmlformats.org/officeDocument/2006/math" xmlns:v="urn:schemas-microsoft-com:vml" xmlns:wp14="http://schemas.microsoft.com/office/word/2010/wordprocessingDrawing" xmlns:wp="http://schemas.openxmlformats.org/drawingml/2006/wordprocessingDrawing" xmlns:w10="urn:schemas-microsoft-com:office:word" xmlns:w="http://schemas.openxmlformats.org/wordprocessingml/2006/main" xmlns:w14="http://schemas.microsoft.com/office/word/2010/wordml" xmlns:wpg="http://schemas.microsoft.com/office/word/2010/wordprocessingGroup" xmlns:wpi="http://schemas.microsoft.com/office/word/2010/wordprocessingInk" xmlns:wne="http://schemas.microsoft.com/office/word/2006/wordml" xmlns:wps="http://schemas.microsoft.com/office/word/2010/wordprocessingShape" mc:Ignorable="w14 wp14">
   <w:tbl>
     <w:tblPr>
       <w:tblStyle w:val="Grilledutableau"/>
@@ -2224,7 +2224,7 @@
         <w:insideH w:val="none" w:sz="0" w:space="0" w:color="auto"/>
         <w:insideV w:val="none" w:sz="0" w:space="0" w:color="auto"/>
       </w:tblBorders>
-      <w:tblLook w:val="04A0"/>
+      <w:tblLook w:val="04A0" w:firstRow="1" w:lastRow="0" w:firstColumn="1" w:lastColumn="0" w:noHBand="0" w:noVBand="1"/>
     </w:tblPr>
     <w:tblGrid>
       <w:gridCol w:w="4537"/>
@@ -2357,6 +2357,7 @@
                 <w:docPartUnique/>
               </w:docPartObj>
             </w:sdtPr>
+            <w:sdtEndPr/>
             <w:sdtContent>
               <w:r>
                 <w:rPr>
@@ -2367,7 +2368,7 @@
                   <w:lang w:eastAsia="fr-FR" w:bidi="ar-SA"/>
                 </w:rPr>
                 <w:drawing>
-                  <wp:inline distT="0" distB="0" distL="0" distR="0">
+                  <wp:inline distT="0" distB="0" distL="0" distR="0" wp14:anchorId="35C0FB6A" wp14:editId="4779E3EE">
                     <wp:extent cx="804606" cy="469353"/>
                     <wp:effectExtent l="0" t="0" r="0" b="6985"/>
                     <wp:docPr id="38" name="Image 1"/>
@@ -2385,7 +2386,7 @@
                             <a:blip r:embed="rId1">
                               <a:extLst>
                                 <a:ext uri="{28A0092B-C50C-407E-A947-70E740481C1C}">
-                                  <a14:useLocalDpi xmlns:a14="http://schemas.microsoft.com/office/drawing/2010/main" xmlns:wps="http://schemas.microsoft.com/office/word/2010/wordprocessingShape" xmlns:wpi="http://schemas.microsoft.com/office/word/2010/wordprocessingInk" xmlns:wpg="http://schemas.microsoft.com/office/word/2010/wordprocessingGroup" xmlns:w14="http://schemas.microsoft.com/office/word/2010/wordml" xmlns:w="http://schemas.openxmlformats.org/wordprocessingml/2006/main" xmlns:w10="urn:schemas-microsoft-com:office:word" xmlns:wp14="http://schemas.microsoft.com/office/word/2010/wordprocessingDrawing" xmlns:v="urn:schemas-microsoft-com:vml" xmlns:o="urn:schemas-microsoft-com:office:office" xmlns:mc="http://schemas.openxmlformats.org/markup-compatibility/2006" xmlns:wpc="http://schemas.microsoft.com/office/word/2010/wordprocessingCanvas" xmlns="" val="0"/>
+                                  <a14:useLocalDpi xmlns:a14="http://schemas.microsoft.com/office/drawing/2010/main" val="0"/>
                                 </a:ext>
                               </a:extLst>
                             </a:blip>
@@ -2469,7 +2470,7 @@
 </file>
 
 <file path=word/footer2.xml><?xml version="1.0" encoding="utf-8"?>
-<w:ftr xmlns:ve="http://schemas.openxmlformats.org/markup-compatibility/2006" xmlns:o="urn:schemas-microsoft-com:office:office" xmlns:r="http://schemas.openxmlformats.org/officeDocument/2006/relationships" xmlns:m="http://schemas.openxmlformats.org/officeDocument/2006/math" xmlns:v="urn:schemas-microsoft-com:vml" xmlns:wp="http://schemas.openxmlformats.org/drawingml/2006/wordprocessingDrawing" xmlns:w10="urn:schemas-microsoft-com:office:word" xmlns:w="http://schemas.openxmlformats.org/wordprocessingml/2006/main" xmlns:wne="http://schemas.microsoft.com/office/word/2006/wordml">
+<w:ftr xmlns:wpc="http://schemas.microsoft.com/office/word/2010/wordprocessingCanvas" xmlns:mc="http://schemas.openxmlformats.org/markup-compatibility/2006" xmlns:o="urn:schemas-microsoft-com:office:office" xmlns:r="http://schemas.openxmlformats.org/officeDocument/2006/relationships" xmlns:m="http://schemas.openxmlformats.org/officeDocument/2006/math" xmlns:v="urn:schemas-microsoft-com:vml" xmlns:wp14="http://schemas.microsoft.com/office/word/2010/wordprocessingDrawing" xmlns:wp="http://schemas.openxmlformats.org/drawingml/2006/wordprocessingDrawing" xmlns:w10="urn:schemas-microsoft-com:office:word" xmlns:w="http://schemas.openxmlformats.org/wordprocessingml/2006/main" xmlns:w14="http://schemas.microsoft.com/office/word/2010/wordml" xmlns:wpg="http://schemas.microsoft.com/office/word/2010/wordprocessingGroup" xmlns:wpi="http://schemas.microsoft.com/office/word/2010/wordprocessingInk" xmlns:wne="http://schemas.microsoft.com/office/word/2006/wordml" xmlns:wps="http://schemas.microsoft.com/office/word/2010/wordprocessingShape" mc:Ignorable="w14 wp14">
   <w:tbl>
     <w:tblPr>
       <w:tblStyle w:val="Grilledutableau"/>
@@ -2483,7 +2484,7 @@
         <w:insideH w:val="none" w:sz="0" w:space="0" w:color="auto"/>
         <w:insideV w:val="none" w:sz="0" w:space="0" w:color="auto"/>
       </w:tblBorders>
-      <w:tblLook w:val="04A0"/>
+      <w:tblLook w:val="04A0" w:firstRow="1" w:lastRow="0" w:firstColumn="1" w:lastColumn="0" w:noHBand="0" w:noVBand="1"/>
     </w:tblPr>
     <w:tblGrid>
       <w:gridCol w:w="12333"/>
@@ -2540,7 +2541,7 @@
                         <a:blip r:embed="rId1">
                           <a:extLst>
                             <a:ext uri="{28A0092B-C50C-407E-A947-70E740481C1C}">
-                              <a14:useLocalDpi xmlns:a14="http://schemas.microsoft.com/office/drawing/2010/main" xmlns:wps="http://schemas.microsoft.com/office/word/2010/wordprocessingShape" xmlns:wpi="http://schemas.microsoft.com/office/word/2010/wordprocessingInk" xmlns:wpg="http://schemas.microsoft.com/office/word/2010/wordprocessingGroup" xmlns:w14="http://schemas.microsoft.com/office/word/2010/wordml" xmlns:w="http://schemas.openxmlformats.org/wordprocessingml/2006/main" xmlns:w10="urn:schemas-microsoft-com:office:word" xmlns:wp14="http://schemas.microsoft.com/office/word/2010/wordprocessingDrawing" xmlns:v="urn:schemas-microsoft-com:vml" xmlns:o="urn:schemas-microsoft-com:office:office" xmlns:mc="http://schemas.openxmlformats.org/markup-compatibility/2006" xmlns:wpc="http://schemas.microsoft.com/office/word/2010/wordprocessingCanvas" xmlns="" val="0"/>
+                              <a14:useLocalDpi xmlns:a14="http://schemas.microsoft.com/office/drawing/2010/main" val="0"/>
                             </a:ext>
                           </a:extLst>
                         </a:blip>
@@ -2596,7 +2597,7 @@
                         <a:blip r:embed="rId2">
                           <a:extLst>
                             <a:ext uri="{28A0092B-C50C-407E-A947-70E740481C1C}">
-                              <a14:useLocalDpi xmlns:a14="http://schemas.microsoft.com/office/drawing/2010/main" xmlns:wps="http://schemas.microsoft.com/office/word/2010/wordprocessingShape" xmlns:wpi="http://schemas.microsoft.com/office/word/2010/wordprocessingInk" xmlns:wpg="http://schemas.microsoft.com/office/word/2010/wordprocessingGroup" xmlns:w14="http://schemas.microsoft.com/office/word/2010/wordml" xmlns:w="http://schemas.openxmlformats.org/wordprocessingml/2006/main" xmlns:w10="urn:schemas-microsoft-com:office:word" xmlns:wp14="http://schemas.microsoft.com/office/word/2010/wordprocessingDrawing" xmlns:v="urn:schemas-microsoft-com:vml" xmlns:o="urn:schemas-microsoft-com:office:office" xmlns:mc="http://schemas.openxmlformats.org/markup-compatibility/2006" xmlns:wpc="http://schemas.microsoft.com/office/word/2010/wordprocessingCanvas" xmlns="" val="0"/>
+                              <a14:useLocalDpi xmlns:a14="http://schemas.microsoft.com/office/drawing/2010/main" val="0"/>
                             </a:ext>
                           </a:extLst>
                         </a:blip>
@@ -2638,6 +2639,7 @@
                 <w:docPartUnique/>
               </w:docPartObj>
             </w:sdtPr>
+            <w:sdtEndPr/>
             <w:sdtContent>
               <w:r>
                 <w:rPr>
@@ -2665,7 +2667,7 @@
 </file>
 
 <file path=word/footer3.xml><?xml version="1.0" encoding="utf-8"?>
-<w:ftr xmlns:ve="http://schemas.openxmlformats.org/markup-compatibility/2006" xmlns:o="urn:schemas-microsoft-com:office:office" xmlns:r="http://schemas.openxmlformats.org/officeDocument/2006/relationships" xmlns:m="http://schemas.openxmlformats.org/officeDocument/2006/math" xmlns:v="urn:schemas-microsoft-com:vml" xmlns:wp="http://schemas.openxmlformats.org/drawingml/2006/wordprocessingDrawing" xmlns:w10="urn:schemas-microsoft-com:office:word" xmlns:w="http://schemas.openxmlformats.org/wordprocessingml/2006/main" xmlns:wne="http://schemas.microsoft.com/office/word/2006/wordml">
+<w:ftr xmlns:wpc="http://schemas.microsoft.com/office/word/2010/wordprocessingCanvas" xmlns:mc="http://schemas.openxmlformats.org/markup-compatibility/2006" xmlns:o="urn:schemas-microsoft-com:office:office" xmlns:r="http://schemas.openxmlformats.org/officeDocument/2006/relationships" xmlns:m="http://schemas.openxmlformats.org/officeDocument/2006/math" xmlns:v="urn:schemas-microsoft-com:vml" xmlns:wp14="http://schemas.microsoft.com/office/word/2010/wordprocessingDrawing" xmlns:wp="http://schemas.openxmlformats.org/drawingml/2006/wordprocessingDrawing" xmlns:w10="urn:schemas-microsoft-com:office:word" xmlns:w="http://schemas.openxmlformats.org/wordprocessingml/2006/main" xmlns:w14="http://schemas.microsoft.com/office/word/2010/wordml" xmlns:wpg="http://schemas.microsoft.com/office/word/2010/wordprocessingGroup" xmlns:wpi="http://schemas.microsoft.com/office/word/2010/wordprocessingInk" xmlns:wne="http://schemas.microsoft.com/office/word/2006/wordml" xmlns:wps="http://schemas.microsoft.com/office/word/2010/wordprocessingShape" mc:Ignorable="w14 wp14">
   <w:tbl>
     <w:tblPr>
       <w:tblStyle w:val="Grilledutableau"/>
@@ -2679,7 +2681,7 @@
         <w:insideH w:val="none" w:sz="0" w:space="0" w:color="auto"/>
         <w:insideV w:val="none" w:sz="0" w:space="0" w:color="auto"/>
       </w:tblBorders>
-      <w:tblLook w:val="04A0"/>
+      <w:tblLook w:val="04A0" w:firstRow="1" w:lastRow="0" w:firstColumn="1" w:lastColumn="0" w:noHBand="0" w:noVBand="1"/>
     </w:tblPr>
     <w:tblGrid>
       <w:gridCol w:w="4536"/>
@@ -2784,7 +2786,7 @@
                         <a:blip r:embed="rId1">
                           <a:extLst>
                             <a:ext uri="{28A0092B-C50C-407E-A947-70E740481C1C}">
-                              <a14:useLocalDpi xmlns:a14="http://schemas.microsoft.com/office/drawing/2010/main" xmlns:wps="http://schemas.microsoft.com/office/word/2010/wordprocessingShape" xmlns:wpi="http://schemas.microsoft.com/office/word/2010/wordprocessingInk" xmlns:wpg="http://schemas.microsoft.com/office/word/2010/wordprocessingGroup" xmlns:w14="http://schemas.microsoft.com/office/word/2010/wordml" xmlns:w="http://schemas.openxmlformats.org/wordprocessingml/2006/main" xmlns:w10="urn:schemas-microsoft-com:office:word" xmlns:wp14="http://schemas.microsoft.com/office/word/2010/wordprocessingDrawing" xmlns:v="urn:schemas-microsoft-com:vml" xmlns:o="urn:schemas-microsoft-com:office:office" xmlns:mc="http://schemas.openxmlformats.org/markup-compatibility/2006" xmlns:wpc="http://schemas.microsoft.com/office/word/2010/wordprocessingCanvas" xmlns="" val="0"/>
+                              <a14:useLocalDpi xmlns:a14="http://schemas.microsoft.com/office/drawing/2010/main" val="0"/>
                             </a:ext>
                           </a:extLst>
                         </a:blip>
@@ -2857,7 +2859,7 @@
               <w:sz w:val="24"/>
               <w:szCs w:val="24"/>
             </w:rPr>
-            <w:t>1</w:t>
+            <w:t>2</w:t>
           </w:r>
           <w:r>
             <w:rPr>
@@ -2965,15 +2967,15 @@
 </file>
 
 <file path=word/footnotes.xml><?xml version="1.0" encoding="utf-8"?>
-<w:footnotes xmlns:ve="http://schemas.openxmlformats.org/markup-compatibility/2006" xmlns:o="urn:schemas-microsoft-com:office:office" xmlns:r="http://schemas.openxmlformats.org/officeDocument/2006/relationships" xmlns:m="http://schemas.openxmlformats.org/officeDocument/2006/math" xmlns:v="urn:schemas-microsoft-com:vml" xmlns:wp="http://schemas.openxmlformats.org/drawingml/2006/wordprocessingDrawing" xmlns:w10="urn:schemas-microsoft-com:office:word" xmlns:w="http://schemas.openxmlformats.org/wordprocessingml/2006/main" xmlns:wne="http://schemas.microsoft.com/office/word/2006/wordml">
-  <w:footnote w:type="separator" w:id="0">
+<w:footnotes xmlns:wpc="http://schemas.microsoft.com/office/word/2010/wordprocessingCanvas" xmlns:mc="http://schemas.openxmlformats.org/markup-compatibility/2006" xmlns:o="urn:schemas-microsoft-com:office:office" xmlns:r="http://schemas.openxmlformats.org/officeDocument/2006/relationships" xmlns:m="http://schemas.openxmlformats.org/officeDocument/2006/math" xmlns:v="urn:schemas-microsoft-com:vml" xmlns:wp14="http://schemas.microsoft.com/office/word/2010/wordprocessingDrawing" xmlns:wp="http://schemas.openxmlformats.org/drawingml/2006/wordprocessingDrawing" xmlns:w10="urn:schemas-microsoft-com:office:word" xmlns:w="http://schemas.openxmlformats.org/wordprocessingml/2006/main" xmlns:w14="http://schemas.microsoft.com/office/word/2010/wordml" xmlns:wpg="http://schemas.microsoft.com/office/word/2010/wordprocessingGroup" xmlns:wpi="http://schemas.microsoft.com/office/word/2010/wordprocessingInk" xmlns:wne="http://schemas.microsoft.com/office/word/2006/wordml" xmlns:wps="http://schemas.microsoft.com/office/word/2010/wordprocessingShape" mc:Ignorable="w14 wp14">
+  <w:footnote w:type="separator" w:id="-1">
     <w:p>
       <w:r>
         <w:separator/>
       </w:r>
     </w:p>
   </w:footnote>
-  <w:footnote w:type="continuationSeparator" w:id="1">
+  <w:footnote w:type="continuationSeparator" w:id="0">
     <w:p>
       <w:r>
         <w:continuationSeparator/>
@@ -2984,7 +2986,7 @@
 </file>
 
 <file path=word/header1.xml><?xml version="1.0" encoding="utf-8"?>
-<w:hdr xmlns:ve="http://schemas.openxmlformats.org/markup-compatibility/2006" xmlns:o="urn:schemas-microsoft-com:office:office" xmlns:r="http://schemas.openxmlformats.org/officeDocument/2006/relationships" xmlns:m="http://schemas.openxmlformats.org/officeDocument/2006/math" xmlns:v="urn:schemas-microsoft-com:vml" xmlns:wp="http://schemas.openxmlformats.org/drawingml/2006/wordprocessingDrawing" xmlns:w10="urn:schemas-microsoft-com:office:word" xmlns:w="http://schemas.openxmlformats.org/wordprocessingml/2006/main" xmlns:wne="http://schemas.microsoft.com/office/word/2006/wordml">
+<w:hdr xmlns:wpc="http://schemas.microsoft.com/office/word/2010/wordprocessingCanvas" xmlns:mc="http://schemas.openxmlformats.org/markup-compatibility/2006" xmlns:o="urn:schemas-microsoft-com:office:office" xmlns:r="http://schemas.openxmlformats.org/officeDocument/2006/relationships" xmlns:m="http://schemas.openxmlformats.org/officeDocument/2006/math" xmlns:v="urn:schemas-microsoft-com:vml" xmlns:wp14="http://schemas.microsoft.com/office/word/2010/wordprocessingDrawing" xmlns:wp="http://schemas.openxmlformats.org/drawingml/2006/wordprocessingDrawing" xmlns:w10="urn:schemas-microsoft-com:office:word" xmlns:w="http://schemas.openxmlformats.org/wordprocessingml/2006/main" xmlns:w14="http://schemas.microsoft.com/office/word/2010/wordml" xmlns:wpg="http://schemas.microsoft.com/office/word/2010/wordprocessingGroup" xmlns:wpi="http://schemas.microsoft.com/office/word/2010/wordprocessingInk" xmlns:wne="http://schemas.microsoft.com/office/word/2006/wordml" xmlns:wps="http://schemas.microsoft.com/office/word/2010/wordprocessingShape" mc:Ignorable="w14 wp14">
   <w:tbl>
     <w:tblPr>
       <w:tblStyle w:val="Grilledutableau"/>
@@ -2998,7 +3000,7 @@
         <w:insideH w:val="none" w:sz="0" w:space="0" w:color="auto"/>
         <w:insideV w:val="none" w:sz="0" w:space="0" w:color="auto"/>
       </w:tblBorders>
-      <w:tblLook w:val="04A0"/>
+      <w:tblLook w:val="04A0" w:firstRow="1" w:lastRow="0" w:firstColumn="1" w:lastColumn="0" w:noHBand="0" w:noVBand="1"/>
     </w:tblPr>
     <w:tblGrid>
       <w:gridCol w:w="4678"/>
@@ -3059,7 +3061,7 @@
                         <a:blip r:embed="rId1">
                           <a:extLst>
                             <a:ext uri="{28A0092B-C50C-407E-A947-70E740481C1C}">
-                              <a14:useLocalDpi xmlns:a14="http://schemas.microsoft.com/office/drawing/2010/main" xmlns:wps="http://schemas.microsoft.com/office/word/2010/wordprocessingShape" xmlns:wpi="http://schemas.microsoft.com/office/word/2010/wordprocessingInk" xmlns:wpg="http://schemas.microsoft.com/office/word/2010/wordprocessingGroup" xmlns:w14="http://schemas.microsoft.com/office/word/2010/wordml" xmlns:w="http://schemas.openxmlformats.org/wordprocessingml/2006/main" xmlns:w10="urn:schemas-microsoft-com:office:word" xmlns:wp14="http://schemas.microsoft.com/office/word/2010/wordprocessingDrawing" xmlns:v="urn:schemas-microsoft-com:vml" xmlns:o="urn:schemas-microsoft-com:office:office" xmlns:mc="http://schemas.openxmlformats.org/markup-compatibility/2006" xmlns:wpc="http://schemas.microsoft.com/office/word/2010/wordprocessingCanvas" xmlns="" val="0"/>
+                              <a14:useLocalDpi xmlns:a14="http://schemas.microsoft.com/office/drawing/2010/main" val="0"/>
                             </a:ext>
                           </a:extLst>
                         </a:blip>
@@ -3152,7 +3154,7 @@
                         <a:blip r:embed="rId2">
                           <a:extLst>
                             <a:ext uri="{28A0092B-C50C-407E-A947-70E740481C1C}">
-                              <a14:useLocalDpi xmlns:a14="http://schemas.microsoft.com/office/drawing/2010/main" xmlns:wps="http://schemas.microsoft.com/office/word/2010/wordprocessingShape" xmlns:wpi="http://schemas.microsoft.com/office/word/2010/wordprocessingInk" xmlns:wpg="http://schemas.microsoft.com/office/word/2010/wordprocessingGroup" xmlns:w14="http://schemas.microsoft.com/office/word/2010/wordml" xmlns:w="http://schemas.openxmlformats.org/wordprocessingml/2006/main" xmlns:w10="urn:schemas-microsoft-com:office:word" xmlns:wp14="http://schemas.microsoft.com/office/word/2010/wordprocessingDrawing" xmlns:v="urn:schemas-microsoft-com:vml" xmlns:o="urn:schemas-microsoft-com:office:office" xmlns:mc="http://schemas.openxmlformats.org/markup-compatibility/2006" xmlns:wpc="http://schemas.microsoft.com/office/word/2010/wordprocessingCanvas" xmlns="" val="0"/>
+                              <a14:useLocalDpi xmlns:a14="http://schemas.microsoft.com/office/drawing/2010/main" val="0"/>
                             </a:ext>
                           </a:extLst>
                         </a:blip>
@@ -3392,7 +3394,7 @@
 </file>
 
 <file path=word/header2.xml><?xml version="1.0" encoding="utf-8"?>
-<w:hdr xmlns:ve="http://schemas.openxmlformats.org/markup-compatibility/2006" xmlns:o="urn:schemas-microsoft-com:office:office" xmlns:r="http://schemas.openxmlformats.org/officeDocument/2006/relationships" xmlns:m="http://schemas.openxmlformats.org/officeDocument/2006/math" xmlns:v="urn:schemas-microsoft-com:vml" xmlns:wp="http://schemas.openxmlformats.org/drawingml/2006/wordprocessingDrawing" xmlns:w10="urn:schemas-microsoft-com:office:word" xmlns:w="http://schemas.openxmlformats.org/wordprocessingml/2006/main" xmlns:wne="http://schemas.microsoft.com/office/word/2006/wordml">
+<w:hdr xmlns:wpc="http://schemas.microsoft.com/office/word/2010/wordprocessingCanvas" xmlns:mc="http://schemas.openxmlformats.org/markup-compatibility/2006" xmlns:o="urn:schemas-microsoft-com:office:office" xmlns:r="http://schemas.openxmlformats.org/officeDocument/2006/relationships" xmlns:m="http://schemas.openxmlformats.org/officeDocument/2006/math" xmlns:v="urn:schemas-microsoft-com:vml" xmlns:wp14="http://schemas.microsoft.com/office/word/2010/wordprocessingDrawing" xmlns:wp="http://schemas.openxmlformats.org/drawingml/2006/wordprocessingDrawing" xmlns:w10="urn:schemas-microsoft-com:office:word" xmlns:w="http://schemas.openxmlformats.org/wordprocessingml/2006/main" xmlns:w14="http://schemas.microsoft.com/office/word/2010/wordml" xmlns:wpg="http://schemas.microsoft.com/office/word/2010/wordprocessingGroup" xmlns:wpi="http://schemas.microsoft.com/office/word/2010/wordprocessingInk" xmlns:wne="http://schemas.microsoft.com/office/word/2006/wordml" xmlns:wps="http://schemas.microsoft.com/office/word/2010/wordprocessingShape" mc:Ignorable="w14 wp14">
   <w:tbl>
     <w:tblPr>
       <w:tblStyle w:val="Grilledutableau"/>
@@ -3406,7 +3408,7 @@
         <w:insideH w:val="none" w:sz="0" w:space="0" w:color="auto"/>
         <w:insideV w:val="none" w:sz="0" w:space="0" w:color="auto"/>
       </w:tblBorders>
-      <w:tblLook w:val="04A0"/>
+      <w:tblLook w:val="04A0" w:firstRow="1" w:lastRow="0" w:firstColumn="1" w:lastColumn="0" w:noHBand="0" w:noVBand="1"/>
     </w:tblPr>
     <w:tblGrid>
       <w:gridCol w:w="4678"/>
@@ -3469,7 +3471,7 @@
                         <a:blip r:embed="rId1">
                           <a:extLst>
                             <a:ext uri="{28A0092B-C50C-407E-A947-70E740481C1C}">
-                              <a14:useLocalDpi xmlns:a14="http://schemas.microsoft.com/office/drawing/2010/main" xmlns:wps="http://schemas.microsoft.com/office/word/2010/wordprocessingShape" xmlns:wpi="http://schemas.microsoft.com/office/word/2010/wordprocessingInk" xmlns:wpg="http://schemas.microsoft.com/office/word/2010/wordprocessingGroup" xmlns:w14="http://schemas.microsoft.com/office/word/2010/wordml" xmlns:w="http://schemas.openxmlformats.org/wordprocessingml/2006/main" xmlns:w10="urn:schemas-microsoft-com:office:word" xmlns:wp14="http://schemas.microsoft.com/office/word/2010/wordprocessingDrawing" xmlns:v="urn:schemas-microsoft-com:vml" xmlns:o="urn:schemas-microsoft-com:office:office" xmlns:mc="http://schemas.openxmlformats.org/markup-compatibility/2006" xmlns:wpc="http://schemas.microsoft.com/office/word/2010/wordprocessingCanvas" xmlns="" val="0"/>
+                              <a14:useLocalDpi xmlns:a14="http://schemas.microsoft.com/office/drawing/2010/main" val="0"/>
                             </a:ext>
                           </a:extLst>
                         </a:blip>
@@ -3770,7 +3772,7 @@
 </file>
 
 <file path=word/numbering.xml><?xml version="1.0" encoding="utf-8"?>
-<w:numbering xmlns:ve="http://schemas.openxmlformats.org/markup-compatibility/2006" xmlns:o="urn:schemas-microsoft-com:office:office" xmlns:r="http://schemas.openxmlformats.org/officeDocument/2006/relationships" xmlns:m="http://schemas.openxmlformats.org/officeDocument/2006/math" xmlns:v="urn:schemas-microsoft-com:vml" xmlns:wp="http://schemas.openxmlformats.org/drawingml/2006/wordprocessingDrawing" xmlns:w10="urn:schemas-microsoft-com:office:word" xmlns:w="http://schemas.openxmlformats.org/wordprocessingml/2006/main" xmlns:wne="http://schemas.microsoft.com/office/word/2006/wordml">
+<w:numbering xmlns:wpc="http://schemas.microsoft.com/office/word/2010/wordprocessingCanvas" xmlns:mc="http://schemas.openxmlformats.org/markup-compatibility/2006" xmlns:o="urn:schemas-microsoft-com:office:office" xmlns:r="http://schemas.openxmlformats.org/officeDocument/2006/relationships" xmlns:m="http://schemas.openxmlformats.org/officeDocument/2006/math" xmlns:v="urn:schemas-microsoft-com:vml" xmlns:wp14="http://schemas.microsoft.com/office/word/2010/wordprocessingDrawing" xmlns:wp="http://schemas.openxmlformats.org/drawingml/2006/wordprocessingDrawing" xmlns:w10="urn:schemas-microsoft-com:office:word" xmlns:w="http://schemas.openxmlformats.org/wordprocessingml/2006/main" xmlns:w14="http://schemas.microsoft.com/office/word/2010/wordml" xmlns:wpg="http://schemas.microsoft.com/office/word/2010/wordprocessingGroup" xmlns:wpi="http://schemas.microsoft.com/office/word/2010/wordprocessingInk" xmlns:wne="http://schemas.microsoft.com/office/word/2006/wordml" xmlns:wps="http://schemas.microsoft.com/office/word/2010/wordprocessingShape" mc:Ignorable="w14 wp14">
   <w:numPicBullet w:numPicBulletId="0">
     <w:pict>
       <v:shapetype id="_x0000_t75" coordsize="21600,21600" o:spt="75" o:preferrelative="t" path="m@4@5l@4@11@9@11@9@5xe" filled="f" stroked="f">
@@ -3792,14 +3794,14 @@
         <v:path o:extrusionok="f" gradientshapeok="t" o:connecttype="rect"/>
         <o:lock v:ext="edit" aspectratio="t"/>
       </v:shapetype>
-      <v:shape id="_x0000_i1026" type="#_x0000_t75" alt="icone2.png" style="width:57.75pt;height:37.35pt;visibility:visible;mso-wrap-style:square" o:bullet="t">
+      <v:shape id="_x0000_i1036" type="#_x0000_t75" alt="icone2.png" style="width:57.75pt;height:37.35pt;visibility:visible;mso-wrap-style:square" o:bullet="t">
         <v:imagedata r:id="rId1" o:title="icone2"/>
       </v:shape>
     </w:pict>
   </w:numPicBullet>
   <w:numPicBullet w:numPicBulletId="1">
     <w:pict>
-      <v:shape id="_x0000_i1027" type="#_x0000_t75" style="width:8.85pt;height:8.85pt" o:bullet="t">
+      <v:shape id="_x0000_i1037" type="#_x0000_t75" style="width:8.85pt;height:8.85pt" o:bullet="t">
         <v:imagedata r:id="rId2" o:title="BD14692_"/>
       </v:shape>
     </w:pict>
@@ -6446,7 +6448,7 @@
 </file>
 
 <file path=word/styles.xml><?xml version="1.0" encoding="utf-8"?>
-<w:styles xmlns:r="http://schemas.openxmlformats.org/officeDocument/2006/relationships" xmlns:w="http://schemas.openxmlformats.org/wordprocessingml/2006/main">
+<w:styles xmlns:mc="http://schemas.openxmlformats.org/markup-compatibility/2006" xmlns:r="http://schemas.openxmlformats.org/officeDocument/2006/relationships" xmlns:w="http://schemas.openxmlformats.org/wordprocessingml/2006/main" xmlns:w14="http://schemas.microsoft.com/office/word/2010/wordml" mc:Ignorable="w14">
   <w:docDefaults>
     <w:rPrDefault>
       <w:rPr>
@@ -6836,7 +6838,6 @@
     <w:uiPriority w:val="99"/>
     <w:semiHidden/>
     <w:unhideWhenUsed/>
-    <w:qFormat/>
     <w:tblPr>
       <w:tblInd w:w="0" w:type="dxa"/>
       <w:tblCellMar>
@@ -6861,7 +6862,6 @@
       <w:spacing w:after="0" w:line="240" w:lineRule="auto"/>
     </w:pPr>
     <w:tblPr>
-      <w:tblInd w:w="0" w:type="dxa"/>
       <w:tblBorders>
         <w:top w:val="single" w:sz="4" w:space="0" w:color="auto"/>
         <w:left w:val="single" w:sz="4" w:space="0" w:color="auto"/>
@@ -6870,12 +6870,6 @@
         <w:insideH w:val="single" w:sz="4" w:space="0" w:color="auto"/>
         <w:insideV w:val="single" w:sz="4" w:space="0" w:color="auto"/>
       </w:tblBorders>
-      <w:tblCellMar>
-        <w:top w:w="0" w:type="dxa"/>
-        <w:left w:w="108" w:type="dxa"/>
-        <w:bottom w:w="0" w:type="dxa"/>
-        <w:right w:w="108" w:type="dxa"/>
-      </w:tblCellMar>
     </w:tblPr>
   </w:style>
   <w:style w:type="paragraph" w:styleId="En-tte">
@@ -7421,7 +7415,6 @@
     <w:tblPr>
       <w:tblStyleRowBandSize w:val="1"/>
       <w:tblStyleColBandSize w:val="1"/>
-      <w:tblInd w:w="0" w:type="dxa"/>
       <w:tblBorders>
         <w:top w:val="single" w:sz="8" w:space="0" w:color="404040" w:themeColor="text1" w:themeTint="BF"/>
         <w:left w:val="single" w:sz="8" w:space="0" w:color="404040" w:themeColor="text1" w:themeTint="BF"/>
@@ -7429,12 +7422,6 @@
         <w:right w:val="single" w:sz="8" w:space="0" w:color="404040" w:themeColor="text1" w:themeTint="BF"/>
         <w:insideH w:val="single" w:sz="8" w:space="0" w:color="404040" w:themeColor="text1" w:themeTint="BF"/>
       </w:tblBorders>
-      <w:tblCellMar>
-        <w:top w:w="0" w:type="dxa"/>
-        <w:left w:w="108" w:type="dxa"/>
-        <w:bottom w:w="0" w:type="dxa"/>
-        <w:right w:w="108" w:type="dxa"/>
-      </w:tblCellMar>
     </w:tblPr>
     <w:tblStylePr w:type="firstRow">
       <w:pPr>
@@ -7527,19 +7514,12 @@
     <w:tblPr>
       <w:tblStyleRowBandSize w:val="1"/>
       <w:tblStyleColBandSize w:val="1"/>
-      <w:tblInd w:w="0" w:type="dxa"/>
       <w:tblBorders>
         <w:top w:val="single" w:sz="8" w:space="0" w:color="4F81BD" w:themeColor="accent1"/>
         <w:left w:val="single" w:sz="8" w:space="0" w:color="4F81BD" w:themeColor="accent1"/>
         <w:bottom w:val="single" w:sz="8" w:space="0" w:color="4F81BD" w:themeColor="accent1"/>
         <w:right w:val="single" w:sz="8" w:space="0" w:color="4F81BD" w:themeColor="accent1"/>
       </w:tblBorders>
-      <w:tblCellMar>
-        <w:top w:w="0" w:type="dxa"/>
-        <w:left w:w="108" w:type="dxa"/>
-        <w:bottom w:w="0" w:type="dxa"/>
-        <w:right w:w="108" w:type="dxa"/>
-      </w:tblCellMar>
     </w:tblPr>
     <w:tblStylePr w:type="firstRow">
       <w:pPr>
@@ -7680,17 +7660,10 @@
     <w:tblPr>
       <w:tblStyleRowBandSize w:val="1"/>
       <w:tblStyleColBandSize w:val="1"/>
-      <w:tblInd w:w="0" w:type="dxa"/>
       <w:tblBorders>
         <w:top w:val="single" w:sz="8" w:space="0" w:color="4F81BD" w:themeColor="accent1"/>
         <w:bottom w:val="single" w:sz="8" w:space="0" w:color="4F81BD" w:themeColor="accent1"/>
       </w:tblBorders>
-      <w:tblCellMar>
-        <w:top w:w="0" w:type="dxa"/>
-        <w:left w:w="108" w:type="dxa"/>
-        <w:bottom w:w="0" w:type="dxa"/>
-        <w:right w:w="108" w:type="dxa"/>
-      </w:tblCellMar>
     </w:tblPr>
     <w:tblStylePr w:type="firstRow">
       <w:pPr>
@@ -9360,7 +9333,7 @@
 </file>
 
 <file path=customXml/itemProps1.xml><?xml version="1.0" encoding="utf-8"?>
-<ds:datastoreItem xmlns:ds="http://schemas.openxmlformats.org/officeDocument/2006/customXml" ds:itemID="{2C1DD83A-E79A-4E40-9F8B-73B7424EE542}">
+<ds:datastoreItem xmlns:ds="http://schemas.openxmlformats.org/officeDocument/2006/customXml" ds:itemID="{CF806A42-C18C-4DB7-9DB1-BDBEAAA58630}">
   <ds:schemaRefs>
     <ds:schemaRef ds:uri="http://schemas.openxmlformats.org/officeDocument/2006/bibliography"/>
   </ds:schemaRefs>

</xml_diff>